<commit_message>
Adde video link and documentation file
</commit_message>
<xml_diff>
--- a/Investigacion Foro 2 DPS - ZR170168.docx
+++ b/Investigacion Foro 2 DPS - ZR170168.docx
@@ -1248,7 +1248,15 @@
           <w:szCs w:val="24"/>
         </w:rPr>
         <w:lastRenderedPageBreak/>
-        <w:t xml:space="preserve">A manera de ejemplo y como parte de la actividad, se detallarán los pasos a seguir para implementar una autenticación en </w:t>
+        <w:t xml:space="preserve">A manera de ejemplo y como parte de la actividad, se detallarán los pasos a seguir </w:t>
+      </w:r>
+      <w:r>
+        <w:rPr>
+          <w:rFonts w:ascii="Arial" w:hAnsi="Arial" w:cs="Arial"/>
+          <w:sz w:val="24"/>
+          <w:szCs w:val="24"/>
+        </w:rPr>
+        <w:t xml:space="preserve">en </w:t>
       </w:r>
       <w:proofErr w:type="spellStart"/>
       <w:r>
@@ -1257,6 +1265,32 @@
           <w:sz w:val="24"/>
           <w:szCs w:val="24"/>
         </w:rPr>
+        <w:t>Firebase</w:t>
+      </w:r>
+      <w:proofErr w:type="spellEnd"/>
+      <w:r>
+        <w:rPr>
+          <w:rFonts w:ascii="Arial" w:hAnsi="Arial" w:cs="Arial"/>
+          <w:sz w:val="24"/>
+          <w:szCs w:val="24"/>
+        </w:rPr>
+        <w:t xml:space="preserve"> </w:t>
+      </w:r>
+      <w:r>
+        <w:rPr>
+          <w:rFonts w:ascii="Arial" w:hAnsi="Arial" w:cs="Arial"/>
+          <w:sz w:val="24"/>
+          <w:szCs w:val="24"/>
+        </w:rPr>
+        <w:t xml:space="preserve">para implementar una autenticación en </w:t>
+      </w:r>
+      <w:proofErr w:type="spellStart"/>
+      <w:r>
+        <w:rPr>
+          <w:rFonts w:ascii="Arial" w:hAnsi="Arial" w:cs="Arial"/>
+          <w:sz w:val="24"/>
+          <w:szCs w:val="24"/>
+        </w:rPr>
         <w:t>React</w:t>
       </w:r>
       <w:proofErr w:type="spellEnd"/>
@@ -1271,6 +1305,11 @@
     </w:p>
     <w:p>
       <w:pPr>
+        <w:pStyle w:val="Prrafodelista"/>
+        <w:numPr>
+          <w:ilvl w:val="0"/>
+          <w:numId w:val="16"/>
+        </w:numPr>
         <w:spacing w:line="360" w:lineRule="auto"/>
         <w:jc w:val="both"/>
         <w:rPr>
@@ -1279,6 +1318,14 @@
           <w:szCs w:val="24"/>
         </w:rPr>
       </w:pPr>
+      <w:r>
+        <w:rPr>
+          <w:rFonts w:ascii="Arial" w:hAnsi="Arial" w:cs="Arial"/>
+          <w:sz w:val="24"/>
+          <w:szCs w:val="24"/>
+        </w:rPr>
+        <w:t>Agregamos un proyecto:</w:t>
+      </w:r>
     </w:p>
     <w:p>
       <w:pPr>
@@ -1290,6 +1337,60 @@
           <w:szCs w:val="24"/>
         </w:rPr>
       </w:pPr>
+      <w:r>
+        <w:rPr>
+          <w:noProof/>
+        </w:rPr>
+        <w:drawing>
+          <wp:anchor distT="0" distB="0" distL="114300" distR="114300" simplePos="0" relativeHeight="251659264" behindDoc="1" locked="0" layoutInCell="1" allowOverlap="1" wp14:anchorId="2603DEFB" wp14:editId="04C729D8">
+            <wp:simplePos x="0" y="0"/>
+            <wp:positionH relativeFrom="column">
+              <wp:posOffset>1242</wp:posOffset>
+            </wp:positionH>
+            <wp:positionV relativeFrom="paragraph">
+              <wp:posOffset>-1463</wp:posOffset>
+            </wp:positionV>
+            <wp:extent cx="5612130" cy="4014470"/>
+            <wp:effectExtent l="0" t="0" r="7620" b="5080"/>
+            <wp:wrapNone/>
+            <wp:docPr id="862231530" name="Imagen 1" descr="Pantalla de celular con imagen de la pantalla de un celular&#10;&#10;Descripción generada automáticamente con confianza media"/>
+            <wp:cNvGraphicFramePr>
+              <a:graphicFrameLocks xmlns:a="http://schemas.openxmlformats.org/drawingml/2006/main" noChangeAspect="1"/>
+            </wp:cNvGraphicFramePr>
+            <a:graphic xmlns:a="http://schemas.openxmlformats.org/drawingml/2006/main">
+              <a:graphicData uri="http://schemas.openxmlformats.org/drawingml/2006/picture">
+                <pic:pic xmlns:pic="http://schemas.openxmlformats.org/drawingml/2006/picture">
+                  <pic:nvPicPr>
+                    <pic:cNvPr id="862231530" name="Imagen 1" descr="Pantalla de celular con imagen de la pantalla de un celular&#10;&#10;Descripción generada automáticamente con confianza media"/>
+                    <pic:cNvPicPr/>
+                  </pic:nvPicPr>
+                  <pic:blipFill>
+                    <a:blip r:embed="rId6">
+                      <a:extLst>
+                        <a:ext uri="{28A0092B-C50C-407E-A947-70E740481C1C}">
+                          <a14:useLocalDpi xmlns:a14="http://schemas.microsoft.com/office/drawing/2010/main" val="0"/>
+                        </a:ext>
+                      </a:extLst>
+                    </a:blip>
+                    <a:stretch>
+                      <a:fillRect/>
+                    </a:stretch>
+                  </pic:blipFill>
+                  <pic:spPr>
+                    <a:xfrm>
+                      <a:off x="0" y="0"/>
+                      <a:ext cx="5612130" cy="4014470"/>
+                    </a:xfrm>
+                    <a:prstGeom prst="rect">
+                      <a:avLst/>
+                    </a:prstGeom>
+                  </pic:spPr>
+                </pic:pic>
+              </a:graphicData>
+            </a:graphic>
+          </wp:anchor>
+        </w:drawing>
+      </w:r>
     </w:p>
     <w:p>
       <w:pPr>
@@ -1332,6 +1433,1112 @@
           <w:rFonts w:ascii="Arial" w:hAnsi="Arial" w:cs="Arial"/>
           <w:sz w:val="24"/>
           <w:szCs w:val="24"/>
+        </w:rPr>
+      </w:pPr>
+    </w:p>
+    <w:p>
+      <w:pPr>
+        <w:spacing w:line="360" w:lineRule="auto"/>
+        <w:jc w:val="both"/>
+        <w:rPr>
+          <w:rFonts w:ascii="Arial" w:hAnsi="Arial" w:cs="Arial"/>
+          <w:sz w:val="24"/>
+          <w:szCs w:val="24"/>
+        </w:rPr>
+      </w:pPr>
+    </w:p>
+    <w:p>
+      <w:pPr>
+        <w:spacing w:line="360" w:lineRule="auto"/>
+        <w:jc w:val="both"/>
+        <w:rPr>
+          <w:rFonts w:ascii="Arial" w:hAnsi="Arial" w:cs="Arial"/>
+          <w:sz w:val="24"/>
+          <w:szCs w:val="24"/>
+        </w:rPr>
+      </w:pPr>
+    </w:p>
+    <w:p>
+      <w:pPr>
+        <w:spacing w:line="360" w:lineRule="auto"/>
+        <w:jc w:val="both"/>
+        <w:rPr>
+          <w:rFonts w:ascii="Arial" w:hAnsi="Arial" w:cs="Arial"/>
+          <w:sz w:val="24"/>
+          <w:szCs w:val="24"/>
+        </w:rPr>
+      </w:pPr>
+    </w:p>
+    <w:p>
+      <w:pPr>
+        <w:spacing w:line="360" w:lineRule="auto"/>
+        <w:jc w:val="both"/>
+        <w:rPr>
+          <w:rFonts w:ascii="Arial" w:hAnsi="Arial" w:cs="Arial"/>
+          <w:sz w:val="24"/>
+          <w:szCs w:val="24"/>
+        </w:rPr>
+      </w:pPr>
+    </w:p>
+    <w:p>
+      <w:pPr>
+        <w:spacing w:line="360" w:lineRule="auto"/>
+        <w:jc w:val="both"/>
+        <w:rPr>
+          <w:rFonts w:ascii="Arial" w:hAnsi="Arial" w:cs="Arial"/>
+          <w:sz w:val="24"/>
+          <w:szCs w:val="24"/>
+        </w:rPr>
+      </w:pPr>
+    </w:p>
+    <w:p>
+      <w:pPr>
+        <w:spacing w:line="360" w:lineRule="auto"/>
+        <w:jc w:val="both"/>
+        <w:rPr>
+          <w:rFonts w:ascii="Arial" w:hAnsi="Arial" w:cs="Arial"/>
+          <w:sz w:val="24"/>
+          <w:szCs w:val="24"/>
+        </w:rPr>
+      </w:pPr>
+    </w:p>
+    <w:p>
+      <w:pPr>
+        <w:spacing w:line="360" w:lineRule="auto"/>
+        <w:jc w:val="both"/>
+        <w:rPr>
+          <w:rFonts w:ascii="Arial" w:hAnsi="Arial" w:cs="Arial"/>
+          <w:sz w:val="24"/>
+          <w:szCs w:val="24"/>
+        </w:rPr>
+      </w:pPr>
+    </w:p>
+    <w:p>
+      <w:pPr>
+        <w:pStyle w:val="Prrafodelista"/>
+        <w:numPr>
+          <w:ilvl w:val="0"/>
+          <w:numId w:val="16"/>
+        </w:numPr>
+        <w:spacing w:line="360" w:lineRule="auto"/>
+        <w:jc w:val="both"/>
+        <w:rPr>
+          <w:rFonts w:ascii="Arial" w:hAnsi="Arial" w:cs="Arial"/>
+          <w:sz w:val="24"/>
+          <w:szCs w:val="24"/>
+        </w:rPr>
+      </w:pPr>
+      <w:r>
+        <w:rPr>
+          <w:rFonts w:ascii="Arial" w:hAnsi="Arial" w:cs="Arial"/>
+          <w:sz w:val="24"/>
+          <w:szCs w:val="24"/>
+        </w:rPr>
+        <w:t xml:space="preserve">Damos </w:t>
+      </w:r>
+      <w:proofErr w:type="spellStart"/>
+      <w:proofErr w:type="gramStart"/>
+      <w:r>
+        <w:rPr>
+          <w:rFonts w:ascii="Arial" w:hAnsi="Arial" w:cs="Arial"/>
+          <w:sz w:val="24"/>
+          <w:szCs w:val="24"/>
+        </w:rPr>
+        <w:t>click</w:t>
+      </w:r>
+      <w:proofErr w:type="spellEnd"/>
+      <w:proofErr w:type="gramEnd"/>
+      <w:r>
+        <w:rPr>
+          <w:rFonts w:ascii="Arial" w:hAnsi="Arial" w:cs="Arial"/>
+          <w:sz w:val="24"/>
+          <w:szCs w:val="24"/>
+        </w:rPr>
+        <w:t xml:space="preserve"> en autenticación</w:t>
+      </w:r>
+    </w:p>
+    <w:p>
+      <w:pPr>
+        <w:pStyle w:val="Prrafodelista"/>
+        <w:spacing w:line="360" w:lineRule="auto"/>
+        <w:jc w:val="both"/>
+        <w:rPr>
+          <w:rFonts w:ascii="Arial" w:hAnsi="Arial" w:cs="Arial"/>
+          <w:sz w:val="24"/>
+          <w:szCs w:val="24"/>
+        </w:rPr>
+      </w:pPr>
+      <w:r>
+        <w:rPr>
+          <w:noProof/>
+        </w:rPr>
+        <w:drawing>
+          <wp:anchor distT="0" distB="0" distL="114300" distR="114300" simplePos="0" relativeHeight="251660288" behindDoc="1" locked="0" layoutInCell="1" allowOverlap="1" wp14:anchorId="234F3979" wp14:editId="18A03FD1">
+            <wp:simplePos x="0" y="0"/>
+            <wp:positionH relativeFrom="column">
+              <wp:posOffset>1396337</wp:posOffset>
+            </wp:positionH>
+            <wp:positionV relativeFrom="paragraph">
+              <wp:posOffset>126061</wp:posOffset>
+            </wp:positionV>
+            <wp:extent cx="2372615" cy="2928518"/>
+            <wp:effectExtent l="0" t="0" r="8890" b="5715"/>
+            <wp:wrapNone/>
+            <wp:docPr id="395074138" name="Imagen 1" descr="Captura de pantalla de un teléfono celular&#10;&#10;Descripción generada automáticamente"/>
+            <wp:cNvGraphicFramePr>
+              <a:graphicFrameLocks xmlns:a="http://schemas.openxmlformats.org/drawingml/2006/main" noChangeAspect="1"/>
+            </wp:cNvGraphicFramePr>
+            <a:graphic xmlns:a="http://schemas.openxmlformats.org/drawingml/2006/main">
+              <a:graphicData uri="http://schemas.openxmlformats.org/drawingml/2006/picture">
+                <pic:pic xmlns:pic="http://schemas.openxmlformats.org/drawingml/2006/picture">
+                  <pic:nvPicPr>
+                    <pic:cNvPr id="395074138" name="Imagen 1" descr="Captura de pantalla de un teléfono celular&#10;&#10;Descripción generada automáticamente"/>
+                    <pic:cNvPicPr/>
+                  </pic:nvPicPr>
+                  <pic:blipFill>
+                    <a:blip r:embed="rId7">
+                      <a:extLst>
+                        <a:ext uri="{28A0092B-C50C-407E-A947-70E740481C1C}">
+                          <a14:useLocalDpi xmlns:a14="http://schemas.microsoft.com/office/drawing/2010/main" val="0"/>
+                        </a:ext>
+                      </a:extLst>
+                    </a:blip>
+                    <a:stretch>
+                      <a:fillRect/>
+                    </a:stretch>
+                  </pic:blipFill>
+                  <pic:spPr>
+                    <a:xfrm>
+                      <a:off x="0" y="0"/>
+                      <a:ext cx="2372615" cy="2928518"/>
+                    </a:xfrm>
+                    <a:prstGeom prst="rect">
+                      <a:avLst/>
+                    </a:prstGeom>
+                  </pic:spPr>
+                </pic:pic>
+              </a:graphicData>
+            </a:graphic>
+            <wp14:sizeRelH relativeFrom="margin">
+              <wp14:pctWidth>0</wp14:pctWidth>
+            </wp14:sizeRelH>
+            <wp14:sizeRelV relativeFrom="margin">
+              <wp14:pctHeight>0</wp14:pctHeight>
+            </wp14:sizeRelV>
+          </wp:anchor>
+        </w:drawing>
+      </w:r>
+    </w:p>
+    <w:p>
+      <w:pPr>
+        <w:pStyle w:val="Prrafodelista"/>
+        <w:spacing w:line="360" w:lineRule="auto"/>
+        <w:jc w:val="both"/>
+        <w:rPr>
+          <w:rFonts w:ascii="Arial" w:hAnsi="Arial" w:cs="Arial"/>
+          <w:sz w:val="24"/>
+          <w:szCs w:val="24"/>
+        </w:rPr>
+      </w:pPr>
+    </w:p>
+    <w:p>
+      <w:pPr>
+        <w:pStyle w:val="Prrafodelista"/>
+        <w:spacing w:line="360" w:lineRule="auto"/>
+        <w:jc w:val="both"/>
+        <w:rPr>
+          <w:rFonts w:ascii="Arial" w:hAnsi="Arial" w:cs="Arial"/>
+          <w:sz w:val="24"/>
+          <w:szCs w:val="24"/>
+        </w:rPr>
+      </w:pPr>
+    </w:p>
+    <w:p>
+      <w:pPr>
+        <w:pStyle w:val="Prrafodelista"/>
+        <w:spacing w:line="360" w:lineRule="auto"/>
+        <w:jc w:val="both"/>
+        <w:rPr>
+          <w:rFonts w:ascii="Arial" w:hAnsi="Arial" w:cs="Arial"/>
+          <w:sz w:val="24"/>
+          <w:szCs w:val="24"/>
+        </w:rPr>
+      </w:pPr>
+    </w:p>
+    <w:p>
+      <w:pPr>
+        <w:pStyle w:val="Prrafodelista"/>
+        <w:spacing w:line="360" w:lineRule="auto"/>
+        <w:jc w:val="both"/>
+        <w:rPr>
+          <w:rFonts w:ascii="Arial" w:hAnsi="Arial" w:cs="Arial"/>
+          <w:sz w:val="24"/>
+          <w:szCs w:val="24"/>
+        </w:rPr>
+      </w:pPr>
+    </w:p>
+    <w:p>
+      <w:pPr>
+        <w:pStyle w:val="Prrafodelista"/>
+        <w:spacing w:line="360" w:lineRule="auto"/>
+        <w:jc w:val="both"/>
+        <w:rPr>
+          <w:rFonts w:ascii="Arial" w:hAnsi="Arial" w:cs="Arial"/>
+          <w:sz w:val="24"/>
+          <w:szCs w:val="24"/>
+        </w:rPr>
+      </w:pPr>
+    </w:p>
+    <w:p>
+      <w:pPr>
+        <w:pStyle w:val="Prrafodelista"/>
+        <w:spacing w:line="360" w:lineRule="auto"/>
+        <w:jc w:val="both"/>
+        <w:rPr>
+          <w:rFonts w:ascii="Arial" w:hAnsi="Arial" w:cs="Arial"/>
+          <w:sz w:val="24"/>
+          <w:szCs w:val="24"/>
+        </w:rPr>
+      </w:pPr>
+    </w:p>
+    <w:p>
+      <w:pPr>
+        <w:pStyle w:val="Prrafodelista"/>
+        <w:spacing w:line="360" w:lineRule="auto"/>
+        <w:jc w:val="both"/>
+        <w:rPr>
+          <w:rFonts w:ascii="Arial" w:hAnsi="Arial" w:cs="Arial"/>
+          <w:sz w:val="24"/>
+          <w:szCs w:val="24"/>
+        </w:rPr>
+      </w:pPr>
+    </w:p>
+    <w:p>
+      <w:pPr>
+        <w:pStyle w:val="Prrafodelista"/>
+        <w:spacing w:line="360" w:lineRule="auto"/>
+        <w:jc w:val="both"/>
+        <w:rPr>
+          <w:rFonts w:ascii="Arial" w:hAnsi="Arial" w:cs="Arial"/>
+          <w:sz w:val="24"/>
+          <w:szCs w:val="24"/>
+        </w:rPr>
+      </w:pPr>
+    </w:p>
+    <w:p>
+      <w:pPr>
+        <w:pStyle w:val="Prrafodelista"/>
+        <w:spacing w:line="360" w:lineRule="auto"/>
+        <w:jc w:val="both"/>
+        <w:rPr>
+          <w:rFonts w:ascii="Arial" w:hAnsi="Arial" w:cs="Arial"/>
+          <w:sz w:val="24"/>
+          <w:szCs w:val="24"/>
+        </w:rPr>
+      </w:pPr>
+    </w:p>
+    <w:p>
+      <w:pPr>
+        <w:pStyle w:val="Prrafodelista"/>
+        <w:numPr>
+          <w:ilvl w:val="0"/>
+          <w:numId w:val="16"/>
+        </w:numPr>
+        <w:spacing w:line="360" w:lineRule="auto"/>
+        <w:jc w:val="both"/>
+        <w:rPr>
+          <w:rFonts w:ascii="Arial" w:hAnsi="Arial" w:cs="Arial"/>
+          <w:sz w:val="24"/>
+          <w:szCs w:val="24"/>
+        </w:rPr>
+      </w:pPr>
+      <w:r>
+        <w:rPr>
+          <w:rFonts w:ascii="Arial" w:hAnsi="Arial" w:cs="Arial"/>
+          <w:sz w:val="24"/>
+          <w:szCs w:val="24"/>
+        </w:rPr>
+        <w:lastRenderedPageBreak/>
+        <w:t xml:space="preserve">Hacemos </w:t>
+      </w:r>
+      <w:proofErr w:type="spellStart"/>
+      <w:proofErr w:type="gramStart"/>
+      <w:r>
+        <w:rPr>
+          <w:rFonts w:ascii="Arial" w:hAnsi="Arial" w:cs="Arial"/>
+          <w:sz w:val="24"/>
+          <w:szCs w:val="24"/>
+        </w:rPr>
+        <w:t>click</w:t>
+      </w:r>
+      <w:proofErr w:type="spellEnd"/>
+      <w:proofErr w:type="gramEnd"/>
+      <w:r>
+        <w:rPr>
+          <w:rFonts w:ascii="Arial" w:hAnsi="Arial" w:cs="Arial"/>
+          <w:sz w:val="24"/>
+          <w:szCs w:val="24"/>
+        </w:rPr>
+        <w:t xml:space="preserve"> en </w:t>
+      </w:r>
+      <w:proofErr w:type="spellStart"/>
+      <w:r>
+        <w:rPr>
+          <w:rFonts w:ascii="Arial" w:hAnsi="Arial" w:cs="Arial"/>
+          <w:sz w:val="24"/>
+          <w:szCs w:val="24"/>
+        </w:rPr>
+        <w:t>Sign</w:t>
+      </w:r>
+      <w:proofErr w:type="spellEnd"/>
+      <w:r>
+        <w:rPr>
+          <w:rFonts w:ascii="Arial" w:hAnsi="Arial" w:cs="Arial"/>
+          <w:sz w:val="24"/>
+          <w:szCs w:val="24"/>
+        </w:rPr>
+        <w:t xml:space="preserve">-in </w:t>
+      </w:r>
+      <w:proofErr w:type="spellStart"/>
+      <w:r>
+        <w:rPr>
+          <w:rFonts w:ascii="Arial" w:hAnsi="Arial" w:cs="Arial"/>
+          <w:sz w:val="24"/>
+          <w:szCs w:val="24"/>
+        </w:rPr>
+        <w:t>methods</w:t>
+      </w:r>
+      <w:proofErr w:type="spellEnd"/>
+    </w:p>
+    <w:p>
+      <w:pPr>
+        <w:spacing w:line="360" w:lineRule="auto"/>
+        <w:jc w:val="both"/>
+        <w:rPr>
+          <w:rFonts w:ascii="Arial" w:hAnsi="Arial" w:cs="Arial"/>
+          <w:sz w:val="24"/>
+          <w:szCs w:val="24"/>
+        </w:rPr>
+      </w:pPr>
+      <w:r>
+        <w:rPr>
+          <w:noProof/>
+        </w:rPr>
+        <w:drawing>
+          <wp:anchor distT="0" distB="0" distL="114300" distR="114300" simplePos="0" relativeHeight="251661312" behindDoc="1" locked="0" layoutInCell="1" allowOverlap="1" wp14:anchorId="5BC3F3D3" wp14:editId="16561A67">
+            <wp:simplePos x="0" y="0"/>
+            <wp:positionH relativeFrom="column">
+              <wp:posOffset>1242</wp:posOffset>
+            </wp:positionH>
+            <wp:positionV relativeFrom="paragraph">
+              <wp:posOffset>-2236</wp:posOffset>
+            </wp:positionV>
+            <wp:extent cx="5612130" cy="2897505"/>
+            <wp:effectExtent l="0" t="0" r="7620" b="0"/>
+            <wp:wrapNone/>
+            <wp:docPr id="1994913814" name="Imagen 1" descr="Captura de pantalla de computadora&#10;&#10;Descripción generada automáticamente"/>
+            <wp:cNvGraphicFramePr>
+              <a:graphicFrameLocks xmlns:a="http://schemas.openxmlformats.org/drawingml/2006/main" noChangeAspect="1"/>
+            </wp:cNvGraphicFramePr>
+            <a:graphic xmlns:a="http://schemas.openxmlformats.org/drawingml/2006/main">
+              <a:graphicData uri="http://schemas.openxmlformats.org/drawingml/2006/picture">
+                <pic:pic xmlns:pic="http://schemas.openxmlformats.org/drawingml/2006/picture">
+                  <pic:nvPicPr>
+                    <pic:cNvPr id="1994913814" name="Imagen 1" descr="Captura de pantalla de computadora&#10;&#10;Descripción generada automáticamente"/>
+                    <pic:cNvPicPr/>
+                  </pic:nvPicPr>
+                  <pic:blipFill>
+                    <a:blip r:embed="rId8" cstate="print">
+                      <a:extLst>
+                        <a:ext uri="{28A0092B-C50C-407E-A947-70E740481C1C}">
+                          <a14:useLocalDpi xmlns:a14="http://schemas.microsoft.com/office/drawing/2010/main" val="0"/>
+                        </a:ext>
+                      </a:extLst>
+                    </a:blip>
+                    <a:stretch>
+                      <a:fillRect/>
+                    </a:stretch>
+                  </pic:blipFill>
+                  <pic:spPr>
+                    <a:xfrm>
+                      <a:off x="0" y="0"/>
+                      <a:ext cx="5612130" cy="2897505"/>
+                    </a:xfrm>
+                    <a:prstGeom prst="rect">
+                      <a:avLst/>
+                    </a:prstGeom>
+                  </pic:spPr>
+                </pic:pic>
+              </a:graphicData>
+            </a:graphic>
+          </wp:anchor>
+        </w:drawing>
+      </w:r>
+    </w:p>
+    <w:p>
+      <w:pPr>
+        <w:rPr>
+          <w:rFonts w:ascii="Arial" w:hAnsi="Arial" w:cs="Arial"/>
+          <w:sz w:val="24"/>
+          <w:szCs w:val="24"/>
+        </w:rPr>
+      </w:pPr>
+    </w:p>
+    <w:p>
+      <w:pPr>
+        <w:rPr>
+          <w:rFonts w:ascii="Arial" w:hAnsi="Arial" w:cs="Arial"/>
+          <w:sz w:val="24"/>
+          <w:szCs w:val="24"/>
+        </w:rPr>
+      </w:pPr>
+    </w:p>
+    <w:p>
+      <w:pPr>
+        <w:rPr>
+          <w:rFonts w:ascii="Arial" w:hAnsi="Arial" w:cs="Arial"/>
+          <w:sz w:val="24"/>
+          <w:szCs w:val="24"/>
+        </w:rPr>
+      </w:pPr>
+    </w:p>
+    <w:p>
+      <w:pPr>
+        <w:rPr>
+          <w:rFonts w:ascii="Arial" w:hAnsi="Arial" w:cs="Arial"/>
+          <w:sz w:val="24"/>
+          <w:szCs w:val="24"/>
+        </w:rPr>
+      </w:pPr>
+    </w:p>
+    <w:p>
+      <w:pPr>
+        <w:rPr>
+          <w:rFonts w:ascii="Arial" w:hAnsi="Arial" w:cs="Arial"/>
+          <w:sz w:val="24"/>
+          <w:szCs w:val="24"/>
+        </w:rPr>
+      </w:pPr>
+    </w:p>
+    <w:p>
+      <w:pPr>
+        <w:rPr>
+          <w:rFonts w:ascii="Arial" w:hAnsi="Arial" w:cs="Arial"/>
+          <w:sz w:val="24"/>
+          <w:szCs w:val="24"/>
+        </w:rPr>
+      </w:pPr>
+    </w:p>
+    <w:p>
+      <w:pPr>
+        <w:rPr>
+          <w:rFonts w:ascii="Arial" w:hAnsi="Arial" w:cs="Arial"/>
+          <w:sz w:val="24"/>
+          <w:szCs w:val="24"/>
+        </w:rPr>
+      </w:pPr>
+    </w:p>
+    <w:p>
+      <w:pPr>
+        <w:rPr>
+          <w:rFonts w:ascii="Arial" w:hAnsi="Arial" w:cs="Arial"/>
+          <w:sz w:val="24"/>
+          <w:szCs w:val="24"/>
+        </w:rPr>
+      </w:pPr>
+    </w:p>
+    <w:p>
+      <w:pPr>
+        <w:rPr>
+          <w:rFonts w:ascii="Arial" w:hAnsi="Arial" w:cs="Arial"/>
+          <w:sz w:val="24"/>
+          <w:szCs w:val="24"/>
+        </w:rPr>
+      </w:pPr>
+    </w:p>
+    <w:p>
+      <w:pPr>
+        <w:rPr>
+          <w:rFonts w:ascii="Arial" w:hAnsi="Arial" w:cs="Arial"/>
+          <w:sz w:val="24"/>
+          <w:szCs w:val="24"/>
+        </w:rPr>
+      </w:pPr>
+    </w:p>
+    <w:p>
+      <w:pPr>
+        <w:pStyle w:val="Prrafodelista"/>
+        <w:numPr>
+          <w:ilvl w:val="0"/>
+          <w:numId w:val="16"/>
+        </w:numPr>
+        <w:rPr>
+          <w:rFonts w:ascii="Arial" w:hAnsi="Arial" w:cs="Arial"/>
+          <w:sz w:val="24"/>
+          <w:szCs w:val="24"/>
+        </w:rPr>
+      </w:pPr>
+      <w:r>
+        <w:rPr>
+          <w:noProof/>
+        </w:rPr>
+        <w:drawing>
+          <wp:anchor distT="0" distB="0" distL="114300" distR="114300" simplePos="0" relativeHeight="251662336" behindDoc="1" locked="0" layoutInCell="1" allowOverlap="1" wp14:anchorId="228256F5" wp14:editId="33F9EF17">
+            <wp:simplePos x="0" y="0"/>
+            <wp:positionH relativeFrom="column">
+              <wp:posOffset>446073</wp:posOffset>
+            </wp:positionH>
+            <wp:positionV relativeFrom="paragraph">
+              <wp:posOffset>367637</wp:posOffset>
+            </wp:positionV>
+            <wp:extent cx="5612130" cy="2898140"/>
+            <wp:effectExtent l="0" t="0" r="7620" b="0"/>
+            <wp:wrapNone/>
+            <wp:docPr id="720927503" name="Imagen 1" descr="Captura de pantalla de un celular&#10;&#10;Descripción generada automáticamente"/>
+            <wp:cNvGraphicFramePr>
+              <a:graphicFrameLocks xmlns:a="http://schemas.openxmlformats.org/drawingml/2006/main" noChangeAspect="1"/>
+            </wp:cNvGraphicFramePr>
+            <a:graphic xmlns:a="http://schemas.openxmlformats.org/drawingml/2006/main">
+              <a:graphicData uri="http://schemas.openxmlformats.org/drawingml/2006/picture">
+                <pic:pic xmlns:pic="http://schemas.openxmlformats.org/drawingml/2006/picture">
+                  <pic:nvPicPr>
+                    <pic:cNvPr id="720927503" name="Imagen 1" descr="Captura de pantalla de un celular&#10;&#10;Descripción generada automáticamente"/>
+                    <pic:cNvPicPr/>
+                  </pic:nvPicPr>
+                  <pic:blipFill>
+                    <a:blip r:embed="rId9" cstate="print">
+                      <a:extLst>
+                        <a:ext uri="{28A0092B-C50C-407E-A947-70E740481C1C}">
+                          <a14:useLocalDpi xmlns:a14="http://schemas.microsoft.com/office/drawing/2010/main" val="0"/>
+                        </a:ext>
+                      </a:extLst>
+                    </a:blip>
+                    <a:stretch>
+                      <a:fillRect/>
+                    </a:stretch>
+                  </pic:blipFill>
+                  <pic:spPr>
+                    <a:xfrm>
+                      <a:off x="0" y="0"/>
+                      <a:ext cx="5612130" cy="2898140"/>
+                    </a:xfrm>
+                    <a:prstGeom prst="rect">
+                      <a:avLst/>
+                    </a:prstGeom>
+                  </pic:spPr>
+                </pic:pic>
+              </a:graphicData>
+            </a:graphic>
+          </wp:anchor>
+        </w:drawing>
+      </w:r>
+      <w:r>
+        <w:rPr>
+          <w:rFonts w:ascii="Arial" w:hAnsi="Arial" w:cs="Arial"/>
+          <w:sz w:val="24"/>
+          <w:szCs w:val="24"/>
+        </w:rPr>
+        <w:t>Agregamos un nuevo proveedor:</w:t>
+      </w:r>
+      <w:r>
+        <w:rPr>
+          <w:rFonts w:ascii="Arial" w:hAnsi="Arial" w:cs="Arial"/>
+          <w:sz w:val="24"/>
+          <w:szCs w:val="24"/>
+        </w:rPr>
+        <w:br/>
+      </w:r>
+    </w:p>
+    <w:p/>
+    <w:p/>
+    <w:p/>
+    <w:p/>
+    <w:p/>
+    <w:p/>
+    <w:p/>
+    <w:p/>
+    <w:p/>
+    <w:p>
+      <w:pPr>
+        <w:rPr>
+          <w:rFonts w:ascii="Arial" w:hAnsi="Arial" w:cs="Arial"/>
+          <w:sz w:val="24"/>
+          <w:szCs w:val="24"/>
+        </w:rPr>
+      </w:pPr>
+    </w:p>
+    <w:p>
+      <w:pPr>
+        <w:tabs>
+          <w:tab w:val="left" w:pos="964"/>
+        </w:tabs>
+      </w:pPr>
+      <w:r>
+        <w:tab/>
+      </w:r>
+    </w:p>
+    <w:p>
+      <w:pPr>
+        <w:pStyle w:val="Prrafodelista"/>
+        <w:tabs>
+          <w:tab w:val="left" w:pos="964"/>
+        </w:tabs>
+      </w:pPr>
+    </w:p>
+    <w:p>
+      <w:pPr>
+        <w:pStyle w:val="Prrafodelista"/>
+        <w:tabs>
+          <w:tab w:val="left" w:pos="964"/>
+        </w:tabs>
+      </w:pPr>
+    </w:p>
+    <w:p>
+      <w:pPr>
+        <w:pStyle w:val="Prrafodelista"/>
+        <w:tabs>
+          <w:tab w:val="left" w:pos="964"/>
+        </w:tabs>
+      </w:pPr>
+    </w:p>
+    <w:p>
+      <w:pPr>
+        <w:pStyle w:val="Prrafodelista"/>
+        <w:tabs>
+          <w:tab w:val="left" w:pos="964"/>
+        </w:tabs>
+      </w:pPr>
+    </w:p>
+    <w:p>
+      <w:pPr>
+        <w:pStyle w:val="Prrafodelista"/>
+        <w:tabs>
+          <w:tab w:val="left" w:pos="964"/>
+        </w:tabs>
+      </w:pPr>
+    </w:p>
+    <w:p>
+      <w:pPr>
+        <w:pStyle w:val="Prrafodelista"/>
+        <w:numPr>
+          <w:ilvl w:val="0"/>
+          <w:numId w:val="16"/>
+        </w:numPr>
+        <w:tabs>
+          <w:tab w:val="left" w:pos="964"/>
+        </w:tabs>
+      </w:pPr>
+      <w:r>
+        <w:rPr>
+          <w:noProof/>
+        </w:rPr>
+        <w:lastRenderedPageBreak/>
+        <w:drawing>
+          <wp:anchor distT="0" distB="0" distL="114300" distR="114300" simplePos="0" relativeHeight="251663360" behindDoc="1" locked="0" layoutInCell="1" allowOverlap="1" wp14:anchorId="7046F19A" wp14:editId="0805F154">
+            <wp:simplePos x="0" y="0"/>
+            <wp:positionH relativeFrom="column">
+              <wp:posOffset>310874</wp:posOffset>
+            </wp:positionH>
+            <wp:positionV relativeFrom="paragraph">
+              <wp:posOffset>364380</wp:posOffset>
+            </wp:positionV>
+            <wp:extent cx="4953663" cy="4270420"/>
+            <wp:effectExtent l="0" t="0" r="0" b="0"/>
+            <wp:wrapNone/>
+            <wp:docPr id="1700990154" name="Imagen 1" descr="Interfaz de usuario gráfica, Aplicación&#10;&#10;Descripción generada automáticamente"/>
+            <wp:cNvGraphicFramePr>
+              <a:graphicFrameLocks xmlns:a="http://schemas.openxmlformats.org/drawingml/2006/main" noChangeAspect="1"/>
+            </wp:cNvGraphicFramePr>
+            <a:graphic xmlns:a="http://schemas.openxmlformats.org/drawingml/2006/main">
+              <a:graphicData uri="http://schemas.openxmlformats.org/drawingml/2006/picture">
+                <pic:pic xmlns:pic="http://schemas.openxmlformats.org/drawingml/2006/picture">
+                  <pic:nvPicPr>
+                    <pic:cNvPr id="1700990154" name="Imagen 1" descr="Interfaz de usuario gráfica, Aplicación&#10;&#10;Descripción generada automáticamente"/>
+                    <pic:cNvPicPr/>
+                  </pic:nvPicPr>
+                  <pic:blipFill>
+                    <a:blip r:embed="rId10">
+                      <a:extLst>
+                        <a:ext uri="{28A0092B-C50C-407E-A947-70E740481C1C}">
+                          <a14:useLocalDpi xmlns:a14="http://schemas.microsoft.com/office/drawing/2010/main" val="0"/>
+                        </a:ext>
+                      </a:extLst>
+                    </a:blip>
+                    <a:stretch>
+                      <a:fillRect/>
+                    </a:stretch>
+                  </pic:blipFill>
+                  <pic:spPr>
+                    <a:xfrm>
+                      <a:off x="0" y="0"/>
+                      <a:ext cx="4953663" cy="4270420"/>
+                    </a:xfrm>
+                    <a:prstGeom prst="rect">
+                      <a:avLst/>
+                    </a:prstGeom>
+                  </pic:spPr>
+                </pic:pic>
+              </a:graphicData>
+            </a:graphic>
+            <wp14:sizeRelH relativeFrom="margin">
+              <wp14:pctWidth>0</wp14:pctWidth>
+            </wp14:sizeRelH>
+            <wp14:sizeRelV relativeFrom="margin">
+              <wp14:pctHeight>0</wp14:pctHeight>
+            </wp14:sizeRelV>
+          </wp:anchor>
+        </w:drawing>
+      </w:r>
+      <w:r>
+        <w:t>Lo habilitamos y agregamos un correo electrónico:</w:t>
+      </w:r>
+      <w:r>
+        <w:br/>
+      </w:r>
+    </w:p>
+    <w:p/>
+    <w:p/>
+    <w:p/>
+    <w:p/>
+    <w:p/>
+    <w:p/>
+    <w:p/>
+    <w:p/>
+    <w:p/>
+    <w:p/>
+    <w:p/>
+    <w:p/>
+    <w:p/>
+    <w:p/>
+    <w:p/>
+    <w:p>
+      <w:pPr>
+        <w:pStyle w:val="Prrafodelista"/>
+        <w:numPr>
+          <w:ilvl w:val="0"/>
+          <w:numId w:val="16"/>
+        </w:numPr>
+        <w:tabs>
+          <w:tab w:val="left" w:pos="889"/>
+        </w:tabs>
+      </w:pPr>
+      <w:r>
+        <w:t xml:space="preserve">Hacemos </w:t>
+      </w:r>
+      <w:proofErr w:type="spellStart"/>
+      <w:proofErr w:type="gramStart"/>
+      <w:r>
+        <w:t>click</w:t>
+      </w:r>
+      <w:proofErr w:type="spellEnd"/>
+      <w:proofErr w:type="gramEnd"/>
+      <w:r>
+        <w:t xml:space="preserve"> en la tuerca de </w:t>
+      </w:r>
+      <w:proofErr w:type="spellStart"/>
+      <w:r>
+        <w:t>Descripcion</w:t>
+      </w:r>
+      <w:proofErr w:type="spellEnd"/>
+      <w:r>
+        <w:t xml:space="preserve"> general y luego en configuración:</w:t>
+      </w:r>
+    </w:p>
+    <w:p>
+      <w:pPr>
+        <w:pStyle w:val="Prrafodelista"/>
+        <w:tabs>
+          <w:tab w:val="left" w:pos="889"/>
+        </w:tabs>
+      </w:pPr>
+    </w:p>
+    <w:p>
+      <w:pPr>
+        <w:pStyle w:val="Prrafodelista"/>
+        <w:tabs>
+          <w:tab w:val="left" w:pos="889"/>
+        </w:tabs>
+      </w:pPr>
+      <w:r>
+        <w:rPr>
+          <w:noProof/>
+        </w:rPr>
+        <w:drawing>
+          <wp:anchor distT="0" distB="0" distL="114300" distR="114300" simplePos="0" relativeHeight="251664384" behindDoc="1" locked="0" layoutInCell="1" allowOverlap="1" wp14:anchorId="19781A79" wp14:editId="7FDE1930">
+            <wp:simplePos x="0" y="0"/>
+            <wp:positionH relativeFrom="margin">
+              <wp:posOffset>734695</wp:posOffset>
+            </wp:positionH>
+            <wp:positionV relativeFrom="paragraph">
+              <wp:posOffset>7620</wp:posOffset>
+            </wp:positionV>
+            <wp:extent cx="4078605" cy="3548380"/>
+            <wp:effectExtent l="0" t="0" r="0" b="0"/>
+            <wp:wrapNone/>
+            <wp:docPr id="301328972" name="Imagen 1" descr="Captura de pantalla de un celular&#10;&#10;Descripción generada automáticamente"/>
+            <wp:cNvGraphicFramePr>
+              <a:graphicFrameLocks xmlns:a="http://schemas.openxmlformats.org/drawingml/2006/main" noChangeAspect="1"/>
+            </wp:cNvGraphicFramePr>
+            <a:graphic xmlns:a="http://schemas.openxmlformats.org/drawingml/2006/main">
+              <a:graphicData uri="http://schemas.openxmlformats.org/drawingml/2006/picture">
+                <pic:pic xmlns:pic="http://schemas.openxmlformats.org/drawingml/2006/picture">
+                  <pic:nvPicPr>
+                    <pic:cNvPr id="301328972" name="Imagen 1" descr="Captura de pantalla de un celular&#10;&#10;Descripción generada automáticamente"/>
+                    <pic:cNvPicPr/>
+                  </pic:nvPicPr>
+                  <pic:blipFill>
+                    <a:blip r:embed="rId11">
+                      <a:extLst>
+                        <a:ext uri="{28A0092B-C50C-407E-A947-70E740481C1C}">
+                          <a14:useLocalDpi xmlns:a14="http://schemas.microsoft.com/office/drawing/2010/main" val="0"/>
+                        </a:ext>
+                      </a:extLst>
+                    </a:blip>
+                    <a:stretch>
+                      <a:fillRect/>
+                    </a:stretch>
+                  </pic:blipFill>
+                  <pic:spPr>
+                    <a:xfrm>
+                      <a:off x="0" y="0"/>
+                      <a:ext cx="4078605" cy="3548380"/>
+                    </a:xfrm>
+                    <a:prstGeom prst="rect">
+                      <a:avLst/>
+                    </a:prstGeom>
+                  </pic:spPr>
+                </pic:pic>
+              </a:graphicData>
+            </a:graphic>
+            <wp14:sizeRelH relativeFrom="margin">
+              <wp14:pctWidth>0</wp14:pctWidth>
+            </wp14:sizeRelH>
+            <wp14:sizeRelV relativeFrom="margin">
+              <wp14:pctHeight>0</wp14:pctHeight>
+            </wp14:sizeRelV>
+          </wp:anchor>
+        </w:drawing>
+      </w:r>
+    </w:p>
+    <w:p>
+      <w:pPr>
+        <w:pStyle w:val="Prrafodelista"/>
+        <w:tabs>
+          <w:tab w:val="left" w:pos="889"/>
+        </w:tabs>
+      </w:pPr>
+    </w:p>
+    <w:p>
+      <w:pPr>
+        <w:pStyle w:val="Prrafodelista"/>
+        <w:tabs>
+          <w:tab w:val="left" w:pos="889"/>
+        </w:tabs>
+      </w:pPr>
+    </w:p>
+    <w:p>
+      <w:pPr>
+        <w:pStyle w:val="Prrafodelista"/>
+        <w:tabs>
+          <w:tab w:val="left" w:pos="889"/>
+        </w:tabs>
+      </w:pPr>
+    </w:p>
+    <w:p>
+      <w:pPr>
+        <w:pStyle w:val="Prrafodelista"/>
+        <w:tabs>
+          <w:tab w:val="left" w:pos="889"/>
+        </w:tabs>
+      </w:pPr>
+    </w:p>
+    <w:p>
+      <w:pPr>
+        <w:pStyle w:val="Prrafodelista"/>
+        <w:tabs>
+          <w:tab w:val="left" w:pos="889"/>
+        </w:tabs>
+      </w:pPr>
+    </w:p>
+    <w:p>
+      <w:pPr>
+        <w:pStyle w:val="Prrafodelista"/>
+        <w:tabs>
+          <w:tab w:val="left" w:pos="889"/>
+        </w:tabs>
+      </w:pPr>
+    </w:p>
+    <w:p>
+      <w:pPr>
+        <w:pStyle w:val="Prrafodelista"/>
+        <w:tabs>
+          <w:tab w:val="left" w:pos="889"/>
+        </w:tabs>
+      </w:pPr>
+    </w:p>
+    <w:p>
+      <w:pPr>
+        <w:pStyle w:val="Prrafodelista"/>
+        <w:tabs>
+          <w:tab w:val="left" w:pos="889"/>
+        </w:tabs>
+      </w:pPr>
+    </w:p>
+    <w:p>
+      <w:pPr>
+        <w:pStyle w:val="Prrafodelista"/>
+        <w:tabs>
+          <w:tab w:val="left" w:pos="889"/>
+        </w:tabs>
+      </w:pPr>
+    </w:p>
+    <w:p>
+      <w:pPr>
+        <w:pStyle w:val="Prrafodelista"/>
+        <w:tabs>
+          <w:tab w:val="left" w:pos="889"/>
+        </w:tabs>
+      </w:pPr>
+    </w:p>
+    <w:p>
+      <w:pPr>
+        <w:pStyle w:val="Prrafodelista"/>
+        <w:tabs>
+          <w:tab w:val="left" w:pos="889"/>
+        </w:tabs>
+      </w:pPr>
+    </w:p>
+    <w:p>
+      <w:pPr>
+        <w:pStyle w:val="Prrafodelista"/>
+        <w:tabs>
+          <w:tab w:val="left" w:pos="889"/>
+        </w:tabs>
+      </w:pPr>
+    </w:p>
+    <w:p>
+      <w:pPr>
+        <w:pStyle w:val="Prrafodelista"/>
+        <w:tabs>
+          <w:tab w:val="left" w:pos="889"/>
+        </w:tabs>
+      </w:pPr>
+    </w:p>
+    <w:p>
+      <w:pPr>
+        <w:pStyle w:val="Prrafodelista"/>
+        <w:tabs>
+          <w:tab w:val="left" w:pos="889"/>
+        </w:tabs>
+      </w:pPr>
+    </w:p>
+    <w:p>
+      <w:pPr>
+        <w:pStyle w:val="Prrafodelista"/>
+        <w:tabs>
+          <w:tab w:val="left" w:pos="889"/>
+        </w:tabs>
+      </w:pPr>
+    </w:p>
+    <w:p>
+      <w:pPr>
+        <w:pStyle w:val="Prrafodelista"/>
+        <w:tabs>
+          <w:tab w:val="left" w:pos="889"/>
+        </w:tabs>
+      </w:pPr>
+    </w:p>
+    <w:p>
+      <w:pPr>
+        <w:pStyle w:val="Prrafodelista"/>
+        <w:numPr>
+          <w:ilvl w:val="0"/>
+          <w:numId w:val="16"/>
+        </w:numPr>
+        <w:tabs>
+          <w:tab w:val="left" w:pos="889"/>
+        </w:tabs>
+      </w:pPr>
+      <w:r>
+        <w:lastRenderedPageBreak/>
+        <w:t>Agregamos una aplicación:</w:t>
+      </w:r>
+    </w:p>
+    <w:p>
+      <w:pPr>
+        <w:pStyle w:val="Prrafodelista"/>
+        <w:tabs>
+          <w:tab w:val="left" w:pos="889"/>
+        </w:tabs>
+      </w:pPr>
+    </w:p>
+    <w:p>
+      <w:pPr>
+        <w:pStyle w:val="Prrafodelista"/>
+        <w:tabs>
+          <w:tab w:val="left" w:pos="889"/>
+        </w:tabs>
+      </w:pPr>
+      <w:r>
+        <w:rPr>
+          <w:noProof/>
+        </w:rPr>
+        <w:drawing>
+          <wp:anchor distT="0" distB="0" distL="114300" distR="114300" simplePos="0" relativeHeight="251665408" behindDoc="1" locked="0" layoutInCell="1" allowOverlap="1" wp14:anchorId="1E199C44" wp14:editId="65A17BE8">
+            <wp:simplePos x="0" y="0"/>
+            <wp:positionH relativeFrom="margin">
+              <wp:align>left</wp:align>
+            </wp:positionH>
+            <wp:positionV relativeFrom="paragraph">
+              <wp:posOffset>29265</wp:posOffset>
+            </wp:positionV>
+            <wp:extent cx="5612130" cy="789305"/>
+            <wp:effectExtent l="0" t="0" r="7620" b="0"/>
+            <wp:wrapNone/>
+            <wp:docPr id="1861681752" name="Imagen 1" descr="Imagen que contiene Interfaz de usuario gráfica&#10;&#10;Descripción generada automáticamente"/>
+            <wp:cNvGraphicFramePr>
+              <a:graphicFrameLocks xmlns:a="http://schemas.openxmlformats.org/drawingml/2006/main" noChangeAspect="1"/>
+            </wp:cNvGraphicFramePr>
+            <a:graphic xmlns:a="http://schemas.openxmlformats.org/drawingml/2006/main">
+              <a:graphicData uri="http://schemas.openxmlformats.org/drawingml/2006/picture">
+                <pic:pic xmlns:pic="http://schemas.openxmlformats.org/drawingml/2006/picture">
+                  <pic:nvPicPr>
+                    <pic:cNvPr id="1861681752" name="Imagen 1" descr="Imagen que contiene Interfaz de usuario gráfica&#10;&#10;Descripción generada automáticamente"/>
+                    <pic:cNvPicPr/>
+                  </pic:nvPicPr>
+                  <pic:blipFill>
+                    <a:blip r:embed="rId12">
+                      <a:extLst>
+                        <a:ext uri="{28A0092B-C50C-407E-A947-70E740481C1C}">
+                          <a14:useLocalDpi xmlns:a14="http://schemas.microsoft.com/office/drawing/2010/main" val="0"/>
+                        </a:ext>
+                      </a:extLst>
+                    </a:blip>
+                    <a:stretch>
+                      <a:fillRect/>
+                    </a:stretch>
+                  </pic:blipFill>
+                  <pic:spPr>
+                    <a:xfrm>
+                      <a:off x="0" y="0"/>
+                      <a:ext cx="5612130" cy="789305"/>
+                    </a:xfrm>
+                    <a:prstGeom prst="rect">
+                      <a:avLst/>
+                    </a:prstGeom>
+                  </pic:spPr>
+                </pic:pic>
+              </a:graphicData>
+            </a:graphic>
+          </wp:anchor>
+        </w:drawing>
+      </w:r>
+    </w:p>
+    <w:p/>
+    <w:p>
+      <w:pPr>
+        <w:rPr>
+          <w:u w:val="single"/>
         </w:rPr>
       </w:pPr>
     </w:p>
@@ -1687,6 +2894,119 @@
     </w:lvl>
   </w:abstractNum>
   <w:abstractNum w:abstractNumId="3" w15:restartNumberingAfterBreak="0">
+    <w:nsid w:val="15127765"/>
+    <w:multiLevelType w:val="hybridMultilevel"/>
+    <w:tmpl w:val="805CC30E"/>
+    <w:lvl w:ilvl="0" w:tplc="440A0001">
+      <w:start w:val="1"/>
+      <w:numFmt w:val="bullet"/>
+      <w:lvlText w:val=""/>
+      <w:lvlJc w:val="left"/>
+      <w:pPr>
+        <w:ind w:left="720" w:hanging="360"/>
+      </w:pPr>
+      <w:rPr>
+        <w:rFonts w:ascii="Symbol" w:hAnsi="Symbol" w:hint="default"/>
+      </w:rPr>
+    </w:lvl>
+    <w:lvl w:ilvl="1" w:tplc="440A0003" w:tentative="1">
+      <w:start w:val="1"/>
+      <w:numFmt w:val="bullet"/>
+      <w:lvlText w:val="o"/>
+      <w:lvlJc w:val="left"/>
+      <w:pPr>
+        <w:ind w:left="1440" w:hanging="360"/>
+      </w:pPr>
+      <w:rPr>
+        <w:rFonts w:ascii="Courier New" w:hAnsi="Courier New" w:cs="Courier New" w:hint="default"/>
+      </w:rPr>
+    </w:lvl>
+    <w:lvl w:ilvl="2" w:tplc="440A0005" w:tentative="1">
+      <w:start w:val="1"/>
+      <w:numFmt w:val="bullet"/>
+      <w:lvlText w:val=""/>
+      <w:lvlJc w:val="left"/>
+      <w:pPr>
+        <w:ind w:left="2160" w:hanging="360"/>
+      </w:pPr>
+      <w:rPr>
+        <w:rFonts w:ascii="Wingdings" w:hAnsi="Wingdings" w:hint="default"/>
+      </w:rPr>
+    </w:lvl>
+    <w:lvl w:ilvl="3" w:tplc="440A0001" w:tentative="1">
+      <w:start w:val="1"/>
+      <w:numFmt w:val="bullet"/>
+      <w:lvlText w:val=""/>
+      <w:lvlJc w:val="left"/>
+      <w:pPr>
+        <w:ind w:left="2880" w:hanging="360"/>
+      </w:pPr>
+      <w:rPr>
+        <w:rFonts w:ascii="Symbol" w:hAnsi="Symbol" w:hint="default"/>
+      </w:rPr>
+    </w:lvl>
+    <w:lvl w:ilvl="4" w:tplc="440A0003" w:tentative="1">
+      <w:start w:val="1"/>
+      <w:numFmt w:val="bullet"/>
+      <w:lvlText w:val="o"/>
+      <w:lvlJc w:val="left"/>
+      <w:pPr>
+        <w:ind w:left="3600" w:hanging="360"/>
+      </w:pPr>
+      <w:rPr>
+        <w:rFonts w:ascii="Courier New" w:hAnsi="Courier New" w:cs="Courier New" w:hint="default"/>
+      </w:rPr>
+    </w:lvl>
+    <w:lvl w:ilvl="5" w:tplc="440A0005" w:tentative="1">
+      <w:start w:val="1"/>
+      <w:numFmt w:val="bullet"/>
+      <w:lvlText w:val=""/>
+      <w:lvlJc w:val="left"/>
+      <w:pPr>
+        <w:ind w:left="4320" w:hanging="360"/>
+      </w:pPr>
+      <w:rPr>
+        <w:rFonts w:ascii="Wingdings" w:hAnsi="Wingdings" w:hint="default"/>
+      </w:rPr>
+    </w:lvl>
+    <w:lvl w:ilvl="6" w:tplc="440A0001" w:tentative="1">
+      <w:start w:val="1"/>
+      <w:numFmt w:val="bullet"/>
+      <w:lvlText w:val=""/>
+      <w:lvlJc w:val="left"/>
+      <w:pPr>
+        <w:ind w:left="5040" w:hanging="360"/>
+      </w:pPr>
+      <w:rPr>
+        <w:rFonts w:ascii="Symbol" w:hAnsi="Symbol" w:hint="default"/>
+      </w:rPr>
+    </w:lvl>
+    <w:lvl w:ilvl="7" w:tplc="440A0003" w:tentative="1">
+      <w:start w:val="1"/>
+      <w:numFmt w:val="bullet"/>
+      <w:lvlText w:val="o"/>
+      <w:lvlJc w:val="left"/>
+      <w:pPr>
+        <w:ind w:left="5760" w:hanging="360"/>
+      </w:pPr>
+      <w:rPr>
+        <w:rFonts w:ascii="Courier New" w:hAnsi="Courier New" w:cs="Courier New" w:hint="default"/>
+      </w:rPr>
+    </w:lvl>
+    <w:lvl w:ilvl="8" w:tplc="440A0005" w:tentative="1">
+      <w:start w:val="1"/>
+      <w:numFmt w:val="bullet"/>
+      <w:lvlText w:val=""/>
+      <w:lvlJc w:val="left"/>
+      <w:pPr>
+        <w:ind w:left="6480" w:hanging="360"/>
+      </w:pPr>
+      <w:rPr>
+        <w:rFonts w:ascii="Wingdings" w:hAnsi="Wingdings" w:hint="default"/>
+      </w:rPr>
+    </w:lvl>
+  </w:abstractNum>
+  <w:abstractNum w:abstractNumId="4" w15:restartNumberingAfterBreak="0">
     <w:nsid w:val="20FA467F"/>
     <w:multiLevelType w:val="hybridMultilevel"/>
     <w:tmpl w:val="98B029CC"/>
@@ -1799,7 +3119,7 @@
       </w:rPr>
     </w:lvl>
   </w:abstractNum>
-  <w:abstractNum w:abstractNumId="4" w15:restartNumberingAfterBreak="0">
+  <w:abstractNum w:abstractNumId="5" w15:restartNumberingAfterBreak="0">
     <w:nsid w:val="335C1166"/>
     <w:multiLevelType w:val="hybridMultilevel"/>
     <w:tmpl w:val="33E67038"/>
@@ -1912,7 +3232,7 @@
       </w:rPr>
     </w:lvl>
   </w:abstractNum>
-  <w:abstractNum w:abstractNumId="5" w15:restartNumberingAfterBreak="0">
+  <w:abstractNum w:abstractNumId="6" w15:restartNumberingAfterBreak="0">
     <w:nsid w:val="41773A7C"/>
     <w:multiLevelType w:val="hybridMultilevel"/>
     <w:tmpl w:val="E4A64866"/>
@@ -2025,7 +3345,7 @@
       </w:rPr>
     </w:lvl>
   </w:abstractNum>
-  <w:abstractNum w:abstractNumId="6" w15:restartNumberingAfterBreak="0">
+  <w:abstractNum w:abstractNumId="7" w15:restartNumberingAfterBreak="0">
     <w:nsid w:val="4560492B"/>
     <w:multiLevelType w:val="hybridMultilevel"/>
     <w:tmpl w:val="50A05D4E"/>
@@ -2138,7 +3458,7 @@
       </w:rPr>
     </w:lvl>
   </w:abstractNum>
-  <w:abstractNum w:abstractNumId="7" w15:restartNumberingAfterBreak="0">
+  <w:abstractNum w:abstractNumId="8" w15:restartNumberingAfterBreak="0">
     <w:nsid w:val="49F9168B"/>
     <w:multiLevelType w:val="hybridMultilevel"/>
     <w:tmpl w:val="1DEC5AD2"/>
@@ -2251,7 +3571,7 @@
       </w:rPr>
     </w:lvl>
   </w:abstractNum>
-  <w:abstractNum w:abstractNumId="8" w15:restartNumberingAfterBreak="0">
+  <w:abstractNum w:abstractNumId="9" w15:restartNumberingAfterBreak="0">
     <w:nsid w:val="4B220F35"/>
     <w:multiLevelType w:val="hybridMultilevel"/>
     <w:tmpl w:val="33C0D39E"/>
@@ -2364,7 +3684,7 @@
       </w:rPr>
     </w:lvl>
   </w:abstractNum>
-  <w:abstractNum w:abstractNumId="9" w15:restartNumberingAfterBreak="0">
+  <w:abstractNum w:abstractNumId="10" w15:restartNumberingAfterBreak="0">
     <w:nsid w:val="5C8067D3"/>
     <w:multiLevelType w:val="hybridMultilevel"/>
     <w:tmpl w:val="A404BAFE"/>
@@ -2477,7 +3797,7 @@
       </w:rPr>
     </w:lvl>
   </w:abstractNum>
-  <w:abstractNum w:abstractNumId="10" w15:restartNumberingAfterBreak="0">
+  <w:abstractNum w:abstractNumId="11" w15:restartNumberingAfterBreak="0">
     <w:nsid w:val="60B00DB0"/>
     <w:multiLevelType w:val="hybridMultilevel"/>
     <w:tmpl w:val="8578ECA4"/>
@@ -2590,7 +3910,120 @@
       </w:rPr>
     </w:lvl>
   </w:abstractNum>
-  <w:abstractNum w:abstractNumId="11" w15:restartNumberingAfterBreak="0">
+  <w:abstractNum w:abstractNumId="12" w15:restartNumberingAfterBreak="0">
+    <w:nsid w:val="631D1E07"/>
+    <w:multiLevelType w:val="hybridMultilevel"/>
+    <w:tmpl w:val="C58284CE"/>
+    <w:lvl w:ilvl="0" w:tplc="440A0001">
+      <w:start w:val="1"/>
+      <w:numFmt w:val="bullet"/>
+      <w:lvlText w:val=""/>
+      <w:lvlJc w:val="left"/>
+      <w:pPr>
+        <w:ind w:left="720" w:hanging="360"/>
+      </w:pPr>
+      <w:rPr>
+        <w:rFonts w:ascii="Symbol" w:hAnsi="Symbol" w:hint="default"/>
+      </w:rPr>
+    </w:lvl>
+    <w:lvl w:ilvl="1" w:tplc="440A0003" w:tentative="1">
+      <w:start w:val="1"/>
+      <w:numFmt w:val="bullet"/>
+      <w:lvlText w:val="o"/>
+      <w:lvlJc w:val="left"/>
+      <w:pPr>
+        <w:ind w:left="1440" w:hanging="360"/>
+      </w:pPr>
+      <w:rPr>
+        <w:rFonts w:ascii="Courier New" w:hAnsi="Courier New" w:cs="Courier New" w:hint="default"/>
+      </w:rPr>
+    </w:lvl>
+    <w:lvl w:ilvl="2" w:tplc="440A0005" w:tentative="1">
+      <w:start w:val="1"/>
+      <w:numFmt w:val="bullet"/>
+      <w:lvlText w:val=""/>
+      <w:lvlJc w:val="left"/>
+      <w:pPr>
+        <w:ind w:left="2160" w:hanging="360"/>
+      </w:pPr>
+      <w:rPr>
+        <w:rFonts w:ascii="Wingdings" w:hAnsi="Wingdings" w:hint="default"/>
+      </w:rPr>
+    </w:lvl>
+    <w:lvl w:ilvl="3" w:tplc="440A0001" w:tentative="1">
+      <w:start w:val="1"/>
+      <w:numFmt w:val="bullet"/>
+      <w:lvlText w:val=""/>
+      <w:lvlJc w:val="left"/>
+      <w:pPr>
+        <w:ind w:left="2880" w:hanging="360"/>
+      </w:pPr>
+      <w:rPr>
+        <w:rFonts w:ascii="Symbol" w:hAnsi="Symbol" w:hint="default"/>
+      </w:rPr>
+    </w:lvl>
+    <w:lvl w:ilvl="4" w:tplc="440A0003" w:tentative="1">
+      <w:start w:val="1"/>
+      <w:numFmt w:val="bullet"/>
+      <w:lvlText w:val="o"/>
+      <w:lvlJc w:val="left"/>
+      <w:pPr>
+        <w:ind w:left="3600" w:hanging="360"/>
+      </w:pPr>
+      <w:rPr>
+        <w:rFonts w:ascii="Courier New" w:hAnsi="Courier New" w:cs="Courier New" w:hint="default"/>
+      </w:rPr>
+    </w:lvl>
+    <w:lvl w:ilvl="5" w:tplc="440A0005" w:tentative="1">
+      <w:start w:val="1"/>
+      <w:numFmt w:val="bullet"/>
+      <w:lvlText w:val=""/>
+      <w:lvlJc w:val="left"/>
+      <w:pPr>
+        <w:ind w:left="4320" w:hanging="360"/>
+      </w:pPr>
+      <w:rPr>
+        <w:rFonts w:ascii="Wingdings" w:hAnsi="Wingdings" w:hint="default"/>
+      </w:rPr>
+    </w:lvl>
+    <w:lvl w:ilvl="6" w:tplc="440A0001" w:tentative="1">
+      <w:start w:val="1"/>
+      <w:numFmt w:val="bullet"/>
+      <w:lvlText w:val=""/>
+      <w:lvlJc w:val="left"/>
+      <w:pPr>
+        <w:ind w:left="5040" w:hanging="360"/>
+      </w:pPr>
+      <w:rPr>
+        <w:rFonts w:ascii="Symbol" w:hAnsi="Symbol" w:hint="default"/>
+      </w:rPr>
+    </w:lvl>
+    <w:lvl w:ilvl="7" w:tplc="440A0003" w:tentative="1">
+      <w:start w:val="1"/>
+      <w:numFmt w:val="bullet"/>
+      <w:lvlText w:val="o"/>
+      <w:lvlJc w:val="left"/>
+      <w:pPr>
+        <w:ind w:left="5760" w:hanging="360"/>
+      </w:pPr>
+      <w:rPr>
+        <w:rFonts w:ascii="Courier New" w:hAnsi="Courier New" w:cs="Courier New" w:hint="default"/>
+      </w:rPr>
+    </w:lvl>
+    <w:lvl w:ilvl="8" w:tplc="440A0005" w:tentative="1">
+      <w:start w:val="1"/>
+      <w:numFmt w:val="bullet"/>
+      <w:lvlText w:val=""/>
+      <w:lvlJc w:val="left"/>
+      <w:pPr>
+        <w:ind w:left="6480" w:hanging="360"/>
+      </w:pPr>
+      <w:rPr>
+        <w:rFonts w:ascii="Wingdings" w:hAnsi="Wingdings" w:hint="default"/>
+      </w:rPr>
+    </w:lvl>
+  </w:abstractNum>
+  <w:abstractNum w:abstractNumId="13" w15:restartNumberingAfterBreak="0">
     <w:nsid w:val="64CF1417"/>
     <w:multiLevelType w:val="hybridMultilevel"/>
     <w:tmpl w:val="B5E0DC90"/>
@@ -2703,7 +4136,7 @@
       </w:rPr>
     </w:lvl>
   </w:abstractNum>
-  <w:abstractNum w:abstractNumId="12" w15:restartNumberingAfterBreak="0">
+  <w:abstractNum w:abstractNumId="14" w15:restartNumberingAfterBreak="0">
     <w:nsid w:val="65BA5BAA"/>
     <w:multiLevelType w:val="hybridMultilevel"/>
     <w:tmpl w:val="8678140E"/>
@@ -2816,7 +4249,7 @@
       </w:rPr>
     </w:lvl>
   </w:abstractNum>
-  <w:abstractNum w:abstractNumId="13" w15:restartNumberingAfterBreak="0">
+  <w:abstractNum w:abstractNumId="15" w15:restartNumberingAfterBreak="0">
     <w:nsid w:val="66BF03C2"/>
     <w:multiLevelType w:val="hybridMultilevel"/>
     <w:tmpl w:val="CF324C88"/>
@@ -2930,46 +4363,52 @@
     </w:lvl>
   </w:abstractNum>
   <w:num w:numId="1" w16cid:durableId="2081518121">
-    <w:abstractNumId w:val="12"/>
+    <w:abstractNumId w:val="14"/>
   </w:num>
   <w:num w:numId="2" w16cid:durableId="2079982022">
-    <w:abstractNumId w:val="7"/>
+    <w:abstractNumId w:val="8"/>
   </w:num>
   <w:num w:numId="3" w16cid:durableId="277296103">
-    <w:abstractNumId w:val="9"/>
+    <w:abstractNumId w:val="10"/>
   </w:num>
   <w:num w:numId="4" w16cid:durableId="930241697">
-    <w:abstractNumId w:val="6"/>
+    <w:abstractNumId w:val="7"/>
   </w:num>
   <w:num w:numId="5" w16cid:durableId="1311322481">
     <w:abstractNumId w:val="1"/>
   </w:num>
   <w:num w:numId="6" w16cid:durableId="136260379">
-    <w:abstractNumId w:val="13"/>
+    <w:abstractNumId w:val="15"/>
   </w:num>
   <w:num w:numId="7" w16cid:durableId="823550668">
     <w:abstractNumId w:val="2"/>
   </w:num>
   <w:num w:numId="8" w16cid:durableId="1444961794">
-    <w:abstractNumId w:val="4"/>
+    <w:abstractNumId w:val="5"/>
   </w:num>
   <w:num w:numId="9" w16cid:durableId="404231292">
     <w:abstractNumId w:val="0"/>
   </w:num>
   <w:num w:numId="10" w16cid:durableId="94205330">
-    <w:abstractNumId w:val="5"/>
+    <w:abstractNumId w:val="6"/>
   </w:num>
   <w:num w:numId="11" w16cid:durableId="865941706">
+    <w:abstractNumId w:val="13"/>
+  </w:num>
+  <w:num w:numId="12" w16cid:durableId="2068841674">
     <w:abstractNumId w:val="11"/>
   </w:num>
-  <w:num w:numId="12" w16cid:durableId="2068841674">
-    <w:abstractNumId w:val="10"/>
+  <w:num w:numId="13" w16cid:durableId="420182548">
+    <w:abstractNumId w:val="4"/>
   </w:num>
-  <w:num w:numId="13" w16cid:durableId="420182548">
+  <w:num w:numId="14" w16cid:durableId="1878737068">
+    <w:abstractNumId w:val="9"/>
+  </w:num>
+  <w:num w:numId="15" w16cid:durableId="648629576">
     <w:abstractNumId w:val="3"/>
   </w:num>
-  <w:num w:numId="14" w16cid:durableId="1878737068">
-    <w:abstractNumId w:val="8"/>
+  <w:num w:numId="16" w16cid:durableId="1991858878">
+    <w:abstractNumId w:val="12"/>
   </w:num>
 </w:numbering>
 </file>

</xml_diff>